<commit_message>
PDFs of SDs, SSDs, and DCD. .docx of OCs.
</commit_message>
<xml_diff>
--- a/docs/374Models/OCs.docx
+++ b/docs/374Models/OCs.docx
@@ -4,53 +4,28 @@
   <w:body>
     <w:p>
       <w:r>
-        <w:t xml:space="preserve">Contract OC1: </w:t>
-      </w:r>
-      <w:proofErr w:type="spellStart"/>
-      <w:r>
-        <w:t>SelectFileAndClickOpen</w:t>
-      </w:r>
-      <w:proofErr w:type="spellEnd"/>
-    </w:p>
-    <w:p>
-      <w:r>
-        <w:t xml:space="preserve">Operation: </w:t>
-      </w:r>
-      <w:proofErr w:type="spellStart"/>
-      <w:proofErr w:type="gramStart"/>
-      <w:r>
-        <w:t>SelectFileAndClickOpen</w:t>
-      </w:r>
-      <w:proofErr w:type="spellEnd"/>
-      <w:r>
-        <w:t>(</w:t>
-      </w:r>
-      <w:proofErr w:type="spellStart"/>
-      <w:proofErr w:type="gramEnd"/>
-      <w:r>
-        <w:t>filePath</w:t>
-      </w:r>
-      <w:proofErr w:type="spellEnd"/>
-      <w:r>
-        <w:t>: String)</w:t>
-      </w:r>
-    </w:p>
-    <w:p>
-      <w:r>
-        <w:t>Cross References: Use Case UC1: Load program, Use Case UC2: Reload program</w:t>
-      </w:r>
-    </w:p>
-    <w:p>
-      <w:r>
-        <w:t xml:space="preserve">Pre-conditions: The </w:t>
-      </w:r>
-      <w:proofErr w:type="spellStart"/>
-      <w:r>
-        <w:t>OpenFileDialog</w:t>
-      </w:r>
-      <w:proofErr w:type="spellEnd"/>
-      <w:r>
-        <w:t xml:space="preserve"> is open</w:t>
+        <w:t>Contract OC1: SelectFileAndClickOpen</w:t>
+      </w:r>
+    </w:p>
+    <w:p>
+      <w:r>
+        <w:t>Operation: SelectFileAndClickOpen(filePath: String)</w:t>
+      </w:r>
+    </w:p>
+    <w:p>
+      <w:r>
+        <w:t xml:space="preserve">Cross References: </w:t>
+      </w:r>
+      <w:r>
+        <w:t>UC1: Load program,</w:t>
+      </w:r>
+      <w:r>
+        <w:t xml:space="preserve"> UC2: Reload program</w:t>
+      </w:r>
+    </w:p>
+    <w:p>
+      <w:r>
+        <w:t>Pre-conditions: The OpenFileDialog is open</w:t>
       </w:r>
     </w:p>
     <w:p>
@@ -80,6 +55,61 @@
       </w:pPr>
       <w:r>
         <w:t>The emulator opened the file</w:t>
+      </w:r>
+    </w:p>
+    <w:p/>
+    <w:p>
+      <w:r>
+        <w:t>Contract OC2: ZoomSliderChanged</w:t>
+      </w:r>
+    </w:p>
+    <w:p>
+      <w:r>
+        <w:t>Operation: ZoomSliderChanged(zoomLevel:int)</w:t>
+      </w:r>
+    </w:p>
+    <w:p>
+      <w:r>
+        <w:t>Cross References: UC3: Zoom screen</w:t>
+      </w:r>
+    </w:p>
+    <w:p>
+      <w:r>
+        <w:t>Pre-conditions: The Zoom slider was changed</w:t>
+      </w:r>
+    </w:p>
+    <w:p>
+      <w:r>
+        <w:t>Post-conditions:</w:t>
+      </w:r>
+    </w:p>
+    <w:p>
+      <w:pPr>
+        <w:pStyle w:val="ListParagraph"/>
+        <w:numPr>
+          <w:ilvl w:val="0"/>
+          <w:numId w:val="2"/>
+        </w:numPr>
+      </w:pPr>
+      <w:r>
+        <w:t>The workspace canvas has zoomed to the selected zoom level</w:t>
+      </w:r>
+    </w:p>
+    <w:p>
+      <w:pPr>
+        <w:pStyle w:val="ListParagraph"/>
+        <w:numPr>
+          <w:ilvl w:val="0"/>
+          <w:numId w:val="2"/>
+        </w:numPr>
+      </w:pPr>
+      <w:r>
+        <w:t>The workspace canvas’ zoomLevel attribute was updated</w:t>
+      </w:r>
+    </w:p>
+    <w:p>
+      <w:r>
+        <w:t>N.B. Additional Operation Contracts for the remaining use cases were not pursued because of their similarly trivial nature. The basic format of this OC – user changes UI element, UI adjusts accordingly, program updates relevant values – applies to the other use cases.</w:t>
       </w:r>
       <w:bookmarkStart w:id="0" w:name="_GoBack"/>
       <w:bookmarkEnd w:id="0"/>
@@ -97,6 +127,119 @@
 <file path=word/numbering.xml><?xml version="1.0" encoding="utf-8"?>
 <w:numbering xmlns:wpc="http://schemas.microsoft.com/office/word/2010/wordprocessingCanvas" xmlns:mc="http://schemas.openxmlformats.org/markup-compatibility/2006" xmlns:o="urn:schemas-microsoft-com:office:office" xmlns:r="http://schemas.openxmlformats.org/officeDocument/2006/relationships" xmlns:m="http://schemas.openxmlformats.org/officeDocument/2006/math" xmlns:v="urn:schemas-microsoft-com:vml" xmlns:wp14="http://schemas.microsoft.com/office/word/2010/wordprocessingDrawing" xmlns:wp="http://schemas.openxmlformats.org/drawingml/2006/wordprocessingDrawing" xmlns:w10="urn:schemas-microsoft-com:office:word" xmlns:w="http://schemas.openxmlformats.org/wordprocessingml/2006/main" xmlns:w14="http://schemas.microsoft.com/office/word/2010/wordml" xmlns:wpg="http://schemas.microsoft.com/office/word/2010/wordprocessingGroup" xmlns:wpi="http://schemas.microsoft.com/office/word/2010/wordprocessingInk" xmlns:wne="http://schemas.microsoft.com/office/word/2006/wordml" xmlns:wps="http://schemas.microsoft.com/office/word/2010/wordprocessingShape" mc:Ignorable="w14 wp14">
   <w:abstractNum w:abstractNumId="0">
+    <w:nsid w:val="17B12913"/>
+    <w:multiLevelType w:val="hybridMultilevel"/>
+    <w:tmpl w:val="13368526"/>
+    <w:lvl w:ilvl="0" w:tplc="04090001">
+      <w:start w:val="1"/>
+      <w:numFmt w:val="bullet"/>
+      <w:lvlText w:val=""/>
+      <w:lvlJc w:val="left"/>
+      <w:pPr>
+        <w:ind w:left="1080" w:hanging="360"/>
+      </w:pPr>
+      <w:rPr>
+        <w:rFonts w:ascii="Symbol" w:hAnsi="Symbol" w:hint="default"/>
+      </w:rPr>
+    </w:lvl>
+    <w:lvl w:ilvl="1" w:tplc="04090003" w:tentative="1">
+      <w:start w:val="1"/>
+      <w:numFmt w:val="bullet"/>
+      <w:lvlText w:val="o"/>
+      <w:lvlJc w:val="left"/>
+      <w:pPr>
+        <w:ind w:left="1800" w:hanging="360"/>
+      </w:pPr>
+      <w:rPr>
+        <w:rFonts w:ascii="Courier New" w:hAnsi="Courier New" w:cs="Courier New" w:hint="default"/>
+      </w:rPr>
+    </w:lvl>
+    <w:lvl w:ilvl="2" w:tplc="04090005" w:tentative="1">
+      <w:start w:val="1"/>
+      <w:numFmt w:val="bullet"/>
+      <w:lvlText w:val=""/>
+      <w:lvlJc w:val="left"/>
+      <w:pPr>
+        <w:ind w:left="2520" w:hanging="360"/>
+      </w:pPr>
+      <w:rPr>
+        <w:rFonts w:ascii="Wingdings" w:hAnsi="Wingdings" w:hint="default"/>
+      </w:rPr>
+    </w:lvl>
+    <w:lvl w:ilvl="3" w:tplc="04090001" w:tentative="1">
+      <w:start w:val="1"/>
+      <w:numFmt w:val="bullet"/>
+      <w:lvlText w:val=""/>
+      <w:lvlJc w:val="left"/>
+      <w:pPr>
+        <w:ind w:left="3240" w:hanging="360"/>
+      </w:pPr>
+      <w:rPr>
+        <w:rFonts w:ascii="Symbol" w:hAnsi="Symbol" w:hint="default"/>
+      </w:rPr>
+    </w:lvl>
+    <w:lvl w:ilvl="4" w:tplc="04090003" w:tentative="1">
+      <w:start w:val="1"/>
+      <w:numFmt w:val="bullet"/>
+      <w:lvlText w:val="o"/>
+      <w:lvlJc w:val="left"/>
+      <w:pPr>
+        <w:ind w:left="3960" w:hanging="360"/>
+      </w:pPr>
+      <w:rPr>
+        <w:rFonts w:ascii="Courier New" w:hAnsi="Courier New" w:cs="Courier New" w:hint="default"/>
+      </w:rPr>
+    </w:lvl>
+    <w:lvl w:ilvl="5" w:tplc="04090005" w:tentative="1">
+      <w:start w:val="1"/>
+      <w:numFmt w:val="bullet"/>
+      <w:lvlText w:val=""/>
+      <w:lvlJc w:val="left"/>
+      <w:pPr>
+        <w:ind w:left="4680" w:hanging="360"/>
+      </w:pPr>
+      <w:rPr>
+        <w:rFonts w:ascii="Wingdings" w:hAnsi="Wingdings" w:hint="default"/>
+      </w:rPr>
+    </w:lvl>
+    <w:lvl w:ilvl="6" w:tplc="04090001" w:tentative="1">
+      <w:start w:val="1"/>
+      <w:numFmt w:val="bullet"/>
+      <w:lvlText w:val=""/>
+      <w:lvlJc w:val="left"/>
+      <w:pPr>
+        <w:ind w:left="5400" w:hanging="360"/>
+      </w:pPr>
+      <w:rPr>
+        <w:rFonts w:ascii="Symbol" w:hAnsi="Symbol" w:hint="default"/>
+      </w:rPr>
+    </w:lvl>
+    <w:lvl w:ilvl="7" w:tplc="04090003" w:tentative="1">
+      <w:start w:val="1"/>
+      <w:numFmt w:val="bullet"/>
+      <w:lvlText w:val="o"/>
+      <w:lvlJc w:val="left"/>
+      <w:pPr>
+        <w:ind w:left="6120" w:hanging="360"/>
+      </w:pPr>
+      <w:rPr>
+        <w:rFonts w:ascii="Courier New" w:hAnsi="Courier New" w:cs="Courier New" w:hint="default"/>
+      </w:rPr>
+    </w:lvl>
+    <w:lvl w:ilvl="8" w:tplc="04090005" w:tentative="1">
+      <w:start w:val="1"/>
+      <w:numFmt w:val="bullet"/>
+      <w:lvlText w:val=""/>
+      <w:lvlJc w:val="left"/>
+      <w:pPr>
+        <w:ind w:left="6840" w:hanging="360"/>
+      </w:pPr>
+      <w:rPr>
+        <w:rFonts w:ascii="Wingdings" w:hAnsi="Wingdings" w:hint="default"/>
+      </w:rPr>
+    </w:lvl>
+  </w:abstractNum>
+  <w:abstractNum w:abstractNumId="1">
     <w:nsid w:val="6C67025B"/>
     <w:multiLevelType w:val="hybridMultilevel"/>
     <w:tmpl w:val="24A639B6"/>
@@ -106,7 +249,7 @@
       <w:lvlText w:val=""/>
       <w:lvlJc w:val="left"/>
       <w:pPr>
-        <w:ind w:left="720" w:hanging="360"/>
+        <w:ind w:left="1080" w:hanging="360"/>
       </w:pPr>
       <w:rPr>
         <w:rFonts w:ascii="Symbol" w:hAnsi="Symbol" w:hint="default"/>
@@ -118,7 +261,7 @@
       <w:lvlText w:val="o"/>
       <w:lvlJc w:val="left"/>
       <w:pPr>
-        <w:ind w:left="1440" w:hanging="360"/>
+        <w:ind w:left="1800" w:hanging="360"/>
       </w:pPr>
       <w:rPr>
         <w:rFonts w:ascii="Courier New" w:hAnsi="Courier New" w:cs="Courier New" w:hint="default"/>
@@ -130,7 +273,7 @@
       <w:lvlText w:val=""/>
       <w:lvlJc w:val="left"/>
       <w:pPr>
-        <w:ind w:left="2160" w:hanging="360"/>
+        <w:ind w:left="2520" w:hanging="360"/>
       </w:pPr>
       <w:rPr>
         <w:rFonts w:ascii="Wingdings" w:hAnsi="Wingdings" w:hint="default"/>
@@ -142,7 +285,7 @@
       <w:lvlText w:val=""/>
       <w:lvlJc w:val="left"/>
       <w:pPr>
-        <w:ind w:left="2880" w:hanging="360"/>
+        <w:ind w:left="3240" w:hanging="360"/>
       </w:pPr>
       <w:rPr>
         <w:rFonts w:ascii="Symbol" w:hAnsi="Symbol" w:hint="default"/>
@@ -154,7 +297,7 @@
       <w:lvlText w:val="o"/>
       <w:lvlJc w:val="left"/>
       <w:pPr>
-        <w:ind w:left="3600" w:hanging="360"/>
+        <w:ind w:left="3960" w:hanging="360"/>
       </w:pPr>
       <w:rPr>
         <w:rFonts w:ascii="Courier New" w:hAnsi="Courier New" w:cs="Courier New" w:hint="default"/>
@@ -166,7 +309,7 @@
       <w:lvlText w:val=""/>
       <w:lvlJc w:val="left"/>
       <w:pPr>
-        <w:ind w:left="4320" w:hanging="360"/>
+        <w:ind w:left="4680" w:hanging="360"/>
       </w:pPr>
       <w:rPr>
         <w:rFonts w:ascii="Wingdings" w:hAnsi="Wingdings" w:hint="default"/>
@@ -178,7 +321,7 @@
       <w:lvlText w:val=""/>
       <w:lvlJc w:val="left"/>
       <w:pPr>
-        <w:ind w:left="5040" w:hanging="360"/>
+        <w:ind w:left="5400" w:hanging="360"/>
       </w:pPr>
       <w:rPr>
         <w:rFonts w:ascii="Symbol" w:hAnsi="Symbol" w:hint="default"/>
@@ -190,7 +333,7 @@
       <w:lvlText w:val="o"/>
       <w:lvlJc w:val="left"/>
       <w:pPr>
-        <w:ind w:left="5760" w:hanging="360"/>
+        <w:ind w:left="6120" w:hanging="360"/>
       </w:pPr>
       <w:rPr>
         <w:rFonts w:ascii="Courier New" w:hAnsi="Courier New" w:cs="Courier New" w:hint="default"/>
@@ -202,7 +345,7 @@
       <w:lvlText w:val=""/>
       <w:lvlJc w:val="left"/>
       <w:pPr>
-        <w:ind w:left="6480" w:hanging="360"/>
+        <w:ind w:left="6840" w:hanging="360"/>
       </w:pPr>
       <w:rPr>
         <w:rFonts w:ascii="Wingdings" w:hAnsi="Wingdings" w:hint="default"/>
@@ -210,6 +353,9 @@
     </w:lvl>
   </w:abstractNum>
   <w:num w:numId="1">
+    <w:abstractNumId w:val="1"/>
+  </w:num>
+  <w:num w:numId="2">
     <w:abstractNumId w:val="0"/>
   </w:num>
 </w:numbering>

</xml_diff>